<commit_message>
Refactorizacion Backend Modular, Limpieza Scripts y Frontend Historial Jerarquico
</commit_message>
<xml_diff>
--- a/uploads/templates/plantilla_presupuesto.docx
+++ b/uploads/templates/plantilla_presupuesto.docx
@@ -4,123 +4,7 @@
   <w:body>
     <w:p>
       <w:pPr>
-        <w:spacing w:after="200"/>
-        <w:jc w:val="right"/>
-      </w:pPr>
-      <w:r>
-        <w:rPr>
-          <w:b/>
-          <w:bCs/>
-          <w:color w:val="888888"/>
-          <w:sz w:val="24"/>
-          <w:szCs w:val="24"/>
-        </w:rPr>
-        <w:t>]</w:t>
-      </w:r>
-      <w:r>
-        <w:rPr>
-          <w:noProof/>
-        </w:rPr>
-        <w:drawing>
-          <wp:inline distT="0" distB="0" distL="0" distR="0" wp14:anchorId="38FE5F26" wp14:editId="0298EA5C">
-            <wp:extent cx="692070" cy="676275"/>
-            <wp:effectExtent l="0" t="0" r="0" b="0"/>
-            <wp:docPr id="1422725074" name="Imagen 1" descr="Icono&#10;&#10;El contenido generado por IA puede ser incorrecto."/>
-            <wp:cNvGraphicFramePr>
-              <a:graphicFrameLocks xmlns:a="http://schemas.openxmlformats.org/drawingml/2006/main" noChangeAspect="1"/>
-            </wp:cNvGraphicFramePr>
-            <a:graphic xmlns:a="http://schemas.openxmlformats.org/drawingml/2006/main">
-              <a:graphicData uri="http://schemas.openxmlformats.org/drawingml/2006/picture">
-                <pic:pic xmlns:pic="http://schemas.openxmlformats.org/drawingml/2006/picture">
-                  <pic:nvPicPr>
-                    <pic:cNvPr id="1422725074" name="Imagen 1" descr="Icono&#10;&#10;El contenido generado por IA puede ser incorrecto."/>
-                    <pic:cNvPicPr/>
-                  </pic:nvPicPr>
-                  <pic:blipFill>
-                    <a:blip r:embed="rId5" cstate="print">
-                      <a:extLst>
-                        <a:ext uri="{28A0092B-C50C-407E-A947-70E740481C1C}">
-                          <a14:useLocalDpi xmlns:a14="http://schemas.microsoft.com/office/drawing/2010/main" val="0"/>
-                        </a:ext>
-                      </a:extLst>
-                    </a:blip>
-                    <a:stretch>
-                      <a:fillRect/>
-                    </a:stretch>
-                  </pic:blipFill>
-                  <pic:spPr>
-                    <a:xfrm>
-                      <a:off x="0" y="0"/>
-                      <a:ext cx="702188" cy="686162"/>
-                    </a:xfrm>
-                    <a:prstGeom prst="rect">
-                      <a:avLst/>
-                    </a:prstGeom>
-                  </pic:spPr>
-                </pic:pic>
-              </a:graphicData>
-            </a:graphic>
-          </wp:inline>
-        </w:drawing>
-      </w:r>
-    </w:p>
-    <w:p>
-      <w:pPr>
-        <w:pStyle w:val="Ttulo2"/>
-      </w:pPr>
-      <w:r>
-        <w:t>Presupuesto de Seguro Automotriz</w:t>
-      </w:r>
-    </w:p>
-    <w:p>
-      <w:pPr>
-        <w:pStyle w:val="Ttulo2"/>
-      </w:pPr>
-    </w:p>
-    <w:p>
-      <w:pPr>
-        <w:spacing w:after="400"/>
-        <w:rPr>
-          <w:rFonts w:ascii="Arial" w:hAnsi="Arial" w:cs="Arial"/>
-        </w:rPr>
-      </w:pPr>
-      <w:r>
-        <w:rPr>
-          <w:rFonts w:ascii="Arial" w:hAnsi="Arial" w:cs="Arial"/>
-        </w:rPr>
-        <w:t xml:space="preserve">Bla </w:t>
-      </w:r>
-      <w:proofErr w:type="spellStart"/>
-      <w:r>
-        <w:rPr>
-          <w:rFonts w:ascii="Arial" w:hAnsi="Arial" w:cs="Arial"/>
-        </w:rPr>
-        <w:t>bla</w:t>
-      </w:r>
-      <w:proofErr w:type="spellEnd"/>
-      <w:r>
-        <w:rPr>
-          <w:rFonts w:ascii="Arial" w:hAnsi="Arial" w:cs="Arial"/>
-        </w:rPr>
-        <w:t xml:space="preserve"> </w:t>
-      </w:r>
-      <w:proofErr w:type="spellStart"/>
-      <w:r>
-        <w:rPr>
-          <w:rFonts w:ascii="Arial" w:hAnsi="Arial" w:cs="Arial"/>
-        </w:rPr>
-        <w:t>bla</w:t>
-      </w:r>
-      <w:proofErr w:type="spellEnd"/>
-      <w:r>
-        <w:rPr>
-          <w:rFonts w:ascii="Arial" w:hAnsi="Arial" w:cs="Arial"/>
-        </w:rPr>
-        <w:t xml:space="preserve"> </w:t>
-      </w:r>
-    </w:p>
-    <w:p>
-      <w:pPr>
+        <w:pStyle w:val="Ttulo1"/>
         <w:rPr>
           <w:rFonts w:ascii="Arial" w:hAnsi="Arial" w:cs="Arial"/>
         </w:rPr>
@@ -130,21 +14,25 @@
           <w:rFonts w:ascii="Arial" w:hAnsi="Arial" w:cs="Arial"/>
           <w:b/>
           <w:bCs/>
+          <w:sz w:val="36"/>
+          <w:szCs w:val="36"/>
         </w:rPr>
-        <w:t xml:space="preserve">Fecha Emisión: </w:t>
-      </w:r>
-      <w:r>
-        <w:rPr>
-          <w:rFonts w:ascii="Arial" w:hAnsi="Arial" w:cs="Arial"/>
-        </w:rPr>
-        <w:t>+++fecha+++</w:t>
+        <w:t>Presupuesto de Seguro Automotriz.</w:t>
       </w:r>
     </w:p>
     <w:p>
       <w:pPr>
-        <w:spacing w:after="200"/>
         <w:rPr>
           <w:rFonts w:ascii="Arial" w:hAnsi="Arial" w:cs="Arial"/>
+        </w:rPr>
+      </w:pPr>
+    </w:p>
+    <w:p>
+      <w:pPr>
+        <w:rPr>
+          <w:rFonts w:ascii="Arial" w:hAnsi="Arial" w:cs="Arial"/>
+          <w:sz w:val="22"/>
+          <w:szCs w:val="22"/>
         </w:rPr>
       </w:pPr>
       <w:r>
@@ -152,33 +40,78 @@
           <w:rFonts w:ascii="Arial" w:hAnsi="Arial" w:cs="Arial"/>
           <w:b/>
           <w:bCs/>
+          <w:sz w:val="22"/>
+          <w:szCs w:val="22"/>
+        </w:rPr>
+        <w:t xml:space="preserve">Fecha Emisión: </w:t>
+      </w:r>
+      <w:r>
+        <w:rPr>
+          <w:rFonts w:ascii="Arial" w:hAnsi="Arial" w:cs="Arial"/>
+          <w:sz w:val="22"/>
+          <w:szCs w:val="22"/>
+        </w:rPr>
+        <w:t>{fecha}</w:t>
+      </w:r>
+    </w:p>
+    <w:p>
+      <w:pPr>
+        <w:rPr>
+          <w:rFonts w:ascii="Arial" w:hAnsi="Arial" w:cs="Arial"/>
+          <w:sz w:val="22"/>
+          <w:szCs w:val="22"/>
+        </w:rPr>
+      </w:pPr>
+      <w:r>
+        <w:rPr>
+          <w:rFonts w:ascii="Arial" w:hAnsi="Arial" w:cs="Arial"/>
+          <w:b/>
+          <w:bCs/>
+          <w:sz w:val="22"/>
+          <w:szCs w:val="22"/>
         </w:rPr>
         <w:t xml:space="preserve">Estimado/a: </w:t>
       </w:r>
       <w:r>
         <w:rPr>
           <w:rFonts w:ascii="Arial" w:hAnsi="Arial" w:cs="Arial"/>
+          <w:sz w:val="22"/>
+          <w:szCs w:val="22"/>
         </w:rPr>
-        <w:t>+++cliente+++</w:t>
+        <w:t>{cliente}</w:t>
       </w:r>
     </w:p>
     <w:p>
       <w:pPr>
-        <w:spacing w:after="200"/>
         <w:rPr>
           <w:rFonts w:ascii="Arial" w:hAnsi="Arial" w:cs="Arial"/>
+          <w:sz w:val="22"/>
+          <w:szCs w:val="22"/>
+        </w:rPr>
+      </w:pPr>
+    </w:p>
+    <w:p>
+      <w:pPr>
+        <w:rPr>
+          <w:rFonts w:ascii="Arial" w:hAnsi="Arial" w:cs="Arial"/>
+          <w:sz w:val="22"/>
+          <w:szCs w:val="22"/>
         </w:rPr>
       </w:pPr>
       <w:r>
         <w:rPr>
           <w:rFonts w:ascii="Arial" w:hAnsi="Arial" w:cs="Arial"/>
+          <w:sz w:val="22"/>
+          <w:szCs w:val="22"/>
         </w:rPr>
-        <w:t>Presentamos a continuación las opciones disponibles para su vehículo +++</w:t>
+        <w:t>Presentamos a continuación las opciones disponibles para su vehículo {</w:t>
       </w:r>
       <w:proofErr w:type="spellStart"/>
       <w:r>
         <w:rPr>
           <w:rFonts w:ascii="Arial" w:hAnsi="Arial" w:cs="Arial"/>
+          <w:sz w:val="22"/>
+          <w:szCs w:val="22"/>
         </w:rPr>
         <w:t>vehiculo</w:t>
       </w:r>
@@ -186,13 +119,24 @@
       <w:r>
         <w:rPr>
           <w:rFonts w:ascii="Arial" w:hAnsi="Arial" w:cs="Arial"/>
+          <w:sz w:val="22"/>
+          <w:szCs w:val="22"/>
         </w:rPr>
-        <w:t>+++:</w:t>
+        <w:t>}:</w:t>
       </w:r>
+    </w:p>
+    <w:p>
+      <w:pPr>
+        <w:rPr>
+          <w:rFonts w:ascii="Arial" w:hAnsi="Arial" w:cs="Arial"/>
+          <w:sz w:val="22"/>
+          <w:szCs w:val="22"/>
+        </w:rPr>
+      </w:pPr>
     </w:p>
     <w:tbl>
       <w:tblPr>
-        <w:tblW w:w="5000" w:type="pct"/>
+        <w:tblW w:w="5458" w:type="pct"/>
         <w:tblBorders>
           <w:top w:val="single" w:sz="4" w:space="0" w:color="auto"/>
           <w:left w:val="single" w:sz="4" w:space="0" w:color="auto"/>
@@ -201,40 +145,48 @@
           <w:insideH w:val="single" w:sz="4" w:space="0" w:color="auto"/>
           <w:insideV w:val="single" w:sz="4" w:space="0" w:color="auto"/>
         </w:tblBorders>
+        <w:tblLayout w:type="fixed"/>
         <w:tblCellMar>
           <w:left w:w="10" w:type="dxa"/>
           <w:right w:w="10" w:type="dxa"/>
         </w:tblCellMar>
-        <w:tblLook w:val="0000" w:firstRow="0" w:lastRow="0" w:firstColumn="0" w:lastColumn="0" w:noHBand="0" w:noVBand="0"/>
+        <w:tblLook w:val="04A0" w:firstRow="1" w:lastRow="0" w:firstColumn="1" w:lastColumn="0" w:noHBand="0" w:noVBand="1"/>
       </w:tblPr>
       <w:tblGrid>
-        <w:gridCol w:w="2089"/>
-        <w:gridCol w:w="1652"/>
-        <w:gridCol w:w="2110"/>
-        <w:gridCol w:w="1463"/>
-        <w:gridCol w:w="1702"/>
+        <w:gridCol w:w="2125"/>
+        <w:gridCol w:w="1181"/>
+        <w:gridCol w:w="1372"/>
+        <w:gridCol w:w="1417"/>
+        <w:gridCol w:w="1415"/>
+        <w:gridCol w:w="850"/>
+        <w:gridCol w:w="1482"/>
       </w:tblGrid>
       <w:tr>
-        <w:tblPrEx>
-          <w:tblCellMar>
-            <w:top w:w="0" w:type="dxa"/>
-            <w:bottom w:w="0" w:type="dxa"/>
-          </w:tblCellMar>
-        </w:tblPrEx>
+        <w:trPr>
+          <w:trHeight w:val="515"/>
+        </w:trPr>
         <w:tc>
           <w:tcPr>
-            <w:tcW w:w="0" w:type="auto"/>
-            <w:shd w:val="clear" w:color="auto" w:fill="2B579A"/>
+            <w:tcW w:w="1079" w:type="pct"/>
+            <w:shd w:val="clear" w:color="auto" w:fill="2E74B5"/>
           </w:tcPr>
           <w:p>
             <w:pPr>
-              <w:rPr>
-                <w:rFonts w:ascii="Arial" w:hAnsi="Arial" w:cs="Arial"/>
+              <w:jc w:val="center"/>
+              <w:rPr>
+                <w:rFonts w:ascii="Arial" w:hAnsi="Arial" w:cs="Arial"/>
+                <w:sz w:val="22"/>
+                <w:szCs w:val="22"/>
               </w:rPr>
             </w:pPr>
             <w:r>
               <w:rPr>
                 <w:rFonts w:ascii="Arial" w:hAnsi="Arial" w:cs="Arial"/>
+                <w:b/>
+                <w:bCs/>
+                <w:color w:val="FFFFFF"/>
+                <w:sz w:val="22"/>
+                <w:szCs w:val="22"/>
               </w:rPr>
               <w:t>Compañía</w:t>
             </w:r>
@@ -242,18 +194,26 @@
         </w:tc>
         <w:tc>
           <w:tcPr>
-            <w:tcW w:w="0" w:type="auto"/>
-            <w:shd w:val="clear" w:color="auto" w:fill="2B579A"/>
+            <w:tcW w:w="600" w:type="pct"/>
+            <w:shd w:val="clear" w:color="auto" w:fill="2E74B5"/>
           </w:tcPr>
           <w:p>
             <w:pPr>
-              <w:rPr>
-                <w:rFonts w:ascii="Arial" w:hAnsi="Arial" w:cs="Arial"/>
+              <w:jc w:val="center"/>
+              <w:rPr>
+                <w:rFonts w:ascii="Arial" w:hAnsi="Arial" w:cs="Arial"/>
+                <w:sz w:val="22"/>
+                <w:szCs w:val="22"/>
               </w:rPr>
             </w:pPr>
             <w:r>
               <w:rPr>
                 <w:rFonts w:ascii="Arial" w:hAnsi="Arial" w:cs="Arial"/>
+                <w:b/>
+                <w:bCs/>
+                <w:color w:val="FFFFFF"/>
+                <w:sz w:val="22"/>
+                <w:szCs w:val="22"/>
               </w:rPr>
               <w:t>Plan</w:t>
             </w:r>
@@ -261,18 +221,26 @@
         </w:tc>
         <w:tc>
           <w:tcPr>
-            <w:tcW w:w="0" w:type="auto"/>
-            <w:shd w:val="clear" w:color="auto" w:fill="2B579A"/>
+            <w:tcW w:w="697" w:type="pct"/>
+            <w:shd w:val="clear" w:color="auto" w:fill="2E74B5"/>
           </w:tcPr>
           <w:p>
             <w:pPr>
-              <w:rPr>
-                <w:rFonts w:ascii="Arial" w:hAnsi="Arial" w:cs="Arial"/>
+              <w:jc w:val="center"/>
+              <w:rPr>
+                <w:rFonts w:ascii="Arial" w:hAnsi="Arial" w:cs="Arial"/>
+                <w:sz w:val="22"/>
+                <w:szCs w:val="22"/>
               </w:rPr>
             </w:pPr>
             <w:r>
               <w:rPr>
                 <w:rFonts w:ascii="Arial" w:hAnsi="Arial" w:cs="Arial"/>
+                <w:b/>
+                <w:bCs/>
+                <w:color w:val="FFFFFF"/>
+                <w:sz w:val="22"/>
+                <w:szCs w:val="22"/>
               </w:rPr>
               <w:t>Deducible 3UF</w:t>
             </w:r>
@@ -280,19 +248,87 @@
         </w:tc>
         <w:tc>
           <w:tcPr>
-            <w:tcW w:w="0" w:type="auto"/>
-            <w:shd w:val="clear" w:color="auto" w:fill="2B579A"/>
+            <w:tcW w:w="720" w:type="pct"/>
+            <w:shd w:val="clear" w:color="auto" w:fill="2E74B5"/>
           </w:tcPr>
           <w:p>
             <w:pPr>
-              <w:rPr>
-                <w:rFonts w:ascii="Arial" w:hAnsi="Arial" w:cs="Arial"/>
+              <w:jc w:val="center"/>
+              <w:rPr>
+                <w:rFonts w:ascii="Arial" w:hAnsi="Arial" w:cs="Arial"/>
+                <w:b/>
+                <w:bCs/>
+                <w:color w:val="FFFFFF"/>
+                <w:sz w:val="22"/>
+                <w:szCs w:val="22"/>
+              </w:rPr>
+            </w:pPr>
+            <w:r>
+              <w:rPr>
+                <w:rFonts w:ascii="Arial" w:hAnsi="Arial" w:cs="Arial"/>
+                <w:b/>
+                <w:bCs/>
+                <w:color w:val="FFFFFF"/>
+                <w:sz w:val="22"/>
+                <w:szCs w:val="22"/>
+              </w:rPr>
+              <w:t>Deducible 5UF</w:t>
+            </w:r>
+          </w:p>
+        </w:tc>
+        <w:tc>
+          <w:tcPr>
+            <w:tcW w:w="719" w:type="pct"/>
+            <w:shd w:val="clear" w:color="auto" w:fill="2E74B5"/>
+          </w:tcPr>
+          <w:p>
+            <w:pPr>
+              <w:jc w:val="center"/>
+              <w:rPr>
+                <w:rFonts w:ascii="Arial" w:hAnsi="Arial" w:cs="Arial"/>
+                <w:b/>
+                <w:bCs/>
+                <w:color w:val="FFFFFF"/>
+                <w:sz w:val="22"/>
+                <w:szCs w:val="22"/>
+              </w:rPr>
+            </w:pPr>
+            <w:r>
+              <w:rPr>
+                <w:rFonts w:ascii="Arial" w:hAnsi="Arial" w:cs="Arial"/>
+                <w:b/>
+                <w:bCs/>
+                <w:color w:val="FFFFFF"/>
+                <w:sz w:val="22"/>
+                <w:szCs w:val="22"/>
+              </w:rPr>
+              <w:t>Deducible 10UF</w:t>
+            </w:r>
+          </w:p>
+        </w:tc>
+        <w:tc>
+          <w:tcPr>
+            <w:tcW w:w="432" w:type="pct"/>
+            <w:shd w:val="clear" w:color="auto" w:fill="2E74B5"/>
+          </w:tcPr>
+          <w:p>
+            <w:pPr>
+              <w:jc w:val="center"/>
+              <w:rPr>
+                <w:rFonts w:ascii="Arial" w:hAnsi="Arial" w:cs="Arial"/>
+                <w:sz w:val="22"/>
+                <w:szCs w:val="22"/>
               </w:rPr>
             </w:pPr>
             <w:proofErr w:type="spellStart"/>
             <w:r>
               <w:rPr>
                 <w:rFonts w:ascii="Arial" w:hAnsi="Arial" w:cs="Arial"/>
+                <w:b/>
+                <w:bCs/>
+                <w:color w:val="FFFFFF"/>
+                <w:sz w:val="22"/>
+                <w:szCs w:val="22"/>
               </w:rPr>
               <w:t>Resp</w:t>
             </w:r>
@@ -300,6 +336,11 @@
             <w:r>
               <w:rPr>
                 <w:rFonts w:ascii="Arial" w:hAnsi="Arial" w:cs="Arial"/>
+                <w:b/>
+                <w:bCs/>
+                <w:color w:val="FFFFFF"/>
+                <w:sz w:val="22"/>
+                <w:szCs w:val="22"/>
               </w:rPr>
               <w:t>. Civil</w:t>
             </w:r>
@@ -307,18 +348,26 @@
         </w:tc>
         <w:tc>
           <w:tcPr>
-            <w:tcW w:w="0" w:type="auto"/>
-            <w:shd w:val="clear" w:color="auto" w:fill="2B579A"/>
+            <w:tcW w:w="753" w:type="pct"/>
+            <w:shd w:val="clear" w:color="auto" w:fill="2E74B5"/>
           </w:tcPr>
           <w:p>
             <w:pPr>
-              <w:rPr>
-                <w:rFonts w:ascii="Arial" w:hAnsi="Arial" w:cs="Arial"/>
+              <w:jc w:val="center"/>
+              <w:rPr>
+                <w:rFonts w:ascii="Arial" w:hAnsi="Arial" w:cs="Arial"/>
+                <w:sz w:val="22"/>
+                <w:szCs w:val="22"/>
               </w:rPr>
             </w:pPr>
             <w:r>
               <w:rPr>
                 <w:rFonts w:ascii="Arial" w:hAnsi="Arial" w:cs="Arial"/>
+                <w:b/>
+                <w:bCs/>
+                <w:color w:val="FFFFFF"/>
+                <w:sz w:val="22"/>
+                <w:szCs w:val="22"/>
               </w:rPr>
               <w:t>Taller Marca</w:t>
             </w:r>
@@ -326,175 +375,199 @@
         </w:tc>
       </w:tr>
       <w:tr>
-        <w:tblPrEx>
-          <w:tblCellMar>
-            <w:top w:w="0" w:type="dxa"/>
-            <w:bottom w:w="0" w:type="dxa"/>
-          </w:tblCellMar>
-        </w:tblPrEx>
+        <w:trPr>
+          <w:trHeight w:val="515"/>
+        </w:trPr>
         <w:tc>
           <w:tcPr>
-            <w:tcW w:w="0" w:type="auto"/>
+            <w:tcW w:w="1079" w:type="pct"/>
           </w:tcPr>
           <w:p>
             <w:pPr>
               <w:rPr>
                 <w:rFonts w:ascii="Arial" w:hAnsi="Arial" w:cs="Arial"/>
+                <w:sz w:val="22"/>
+                <w:szCs w:val="22"/>
               </w:rPr>
             </w:pPr>
             <w:r>
               <w:rPr>
                 <w:rFonts w:ascii="Arial" w:hAnsi="Arial" w:cs="Arial"/>
-              </w:rPr>
-              <w:t>+++</w:t>
+                <w:sz w:val="22"/>
+                <w:szCs w:val="22"/>
+              </w:rPr>
+              <w:t>{#</w:t>
             </w:r>
-            <w:proofErr w:type="spellStart"/>
             <w:proofErr w:type="gramStart"/>
             <w:r>
               <w:rPr>
                 <w:rFonts w:ascii="Arial" w:hAnsi="Arial" w:cs="Arial"/>
-              </w:rPr>
-              <w:t>detalles.compania</w:t>
+                <w:sz w:val="22"/>
+                <w:szCs w:val="22"/>
+              </w:rPr>
+              <w:t>detalles}{</w:t>
             </w:r>
-            <w:proofErr w:type="spellEnd"/>
             <w:proofErr w:type="gramEnd"/>
             <w:r>
               <w:rPr>
                 <w:rFonts w:ascii="Arial" w:hAnsi="Arial" w:cs="Arial"/>
-              </w:rPr>
-              <w:t>+++</w:t>
+                <w:sz w:val="22"/>
+                <w:szCs w:val="22"/>
+              </w:rPr>
+              <w:t>compania}</w:t>
             </w:r>
           </w:p>
         </w:tc>
         <w:tc>
           <w:tcPr>
-            <w:tcW w:w="0" w:type="auto"/>
+            <w:tcW w:w="600" w:type="pct"/>
           </w:tcPr>
           <w:p>
             <w:pPr>
               <w:rPr>
                 <w:rFonts w:ascii="Arial" w:hAnsi="Arial" w:cs="Arial"/>
+                <w:sz w:val="22"/>
+                <w:szCs w:val="22"/>
               </w:rPr>
             </w:pPr>
             <w:r>
               <w:rPr>
                 <w:rFonts w:ascii="Arial" w:hAnsi="Arial" w:cs="Arial"/>
-              </w:rPr>
-              <w:t>+++</w:t>
-            </w:r>
-            <w:proofErr w:type="spellStart"/>
-            <w:proofErr w:type="gramStart"/>
-            <w:r>
-              <w:rPr>
-                <w:rFonts w:ascii="Arial" w:hAnsi="Arial" w:cs="Arial"/>
-              </w:rPr>
-              <w:t>detalles.plan</w:t>
-            </w:r>
-            <w:proofErr w:type="spellEnd"/>
-            <w:proofErr w:type="gramEnd"/>
-            <w:r>
-              <w:rPr>
-                <w:rFonts w:ascii="Arial" w:hAnsi="Arial" w:cs="Arial"/>
-              </w:rPr>
-              <w:t>+++</w:t>
+                <w:sz w:val="22"/>
+                <w:szCs w:val="22"/>
+              </w:rPr>
+              <w:t>{plan}</w:t>
             </w:r>
           </w:p>
         </w:tc>
         <w:tc>
           <w:tcPr>
-            <w:tcW w:w="0" w:type="auto"/>
+            <w:tcW w:w="697" w:type="pct"/>
           </w:tcPr>
           <w:p>
             <w:pPr>
-              <w:rPr>
-                <w:rFonts w:ascii="Arial" w:hAnsi="Arial" w:cs="Arial"/>
+              <w:jc w:val="right"/>
+              <w:rPr>
+                <w:rFonts w:ascii="Arial" w:hAnsi="Arial" w:cs="Arial"/>
+                <w:sz w:val="22"/>
+                <w:szCs w:val="22"/>
               </w:rPr>
             </w:pPr>
             <w:r>
               <w:rPr>
                 <w:rFonts w:ascii="Arial" w:hAnsi="Arial" w:cs="Arial"/>
-              </w:rPr>
-              <w:t>+++</w:t>
-            </w:r>
-            <w:proofErr w:type="gramStart"/>
-            <w:r>
-              <w:rPr>
-                <w:rFonts w:ascii="Arial" w:hAnsi="Arial" w:cs="Arial"/>
-              </w:rPr>
-              <w:t>detalles.prima</w:t>
-            </w:r>
-            <w:proofErr w:type="gramEnd"/>
-            <w:r>
-              <w:rPr>
-                <w:rFonts w:ascii="Arial" w:hAnsi="Arial" w:cs="Arial"/>
-              </w:rPr>
-              <w:t>_uf3+++</w:t>
+                <w:sz w:val="22"/>
+                <w:szCs w:val="22"/>
+              </w:rPr>
+              <w:t>{prima_uf3}</w:t>
             </w:r>
           </w:p>
         </w:tc>
         <w:tc>
           <w:tcPr>
-            <w:tcW w:w="0" w:type="auto"/>
+            <w:tcW w:w="720" w:type="pct"/>
           </w:tcPr>
           <w:p>
             <w:pPr>
-              <w:rPr>
-                <w:rFonts w:ascii="Arial" w:hAnsi="Arial" w:cs="Arial"/>
+              <w:jc w:val="right"/>
+              <w:rPr>
+                <w:rFonts w:ascii="Arial" w:hAnsi="Arial" w:cs="Arial"/>
+                <w:sz w:val="22"/>
+                <w:szCs w:val="22"/>
               </w:rPr>
             </w:pPr>
             <w:r>
               <w:rPr>
                 <w:rFonts w:ascii="Arial" w:hAnsi="Arial" w:cs="Arial"/>
-              </w:rPr>
-              <w:t>+++</w:t>
-            </w:r>
-            <w:proofErr w:type="spellStart"/>
-            <w:r>
-              <w:rPr>
-                <w:rFonts w:ascii="Arial" w:hAnsi="Arial" w:cs="Arial"/>
-              </w:rPr>
-              <w:t>detalles.rc</w:t>
-            </w:r>
-            <w:proofErr w:type="spellEnd"/>
-            <w:r>
-              <w:rPr>
-                <w:rFonts w:ascii="Arial" w:hAnsi="Arial" w:cs="Arial"/>
-              </w:rPr>
-              <w:t>+++</w:t>
+                <w:sz w:val="22"/>
+                <w:szCs w:val="22"/>
+              </w:rPr>
+              <w:t>{prima_uf5}</w:t>
             </w:r>
           </w:p>
         </w:tc>
         <w:tc>
           <w:tcPr>
-            <w:tcW w:w="0" w:type="auto"/>
+            <w:tcW w:w="719" w:type="pct"/>
           </w:tcPr>
           <w:p>
             <w:pPr>
-              <w:rPr>
-                <w:rFonts w:ascii="Arial" w:hAnsi="Arial" w:cs="Arial"/>
+              <w:jc w:val="right"/>
+              <w:rPr>
+                <w:rFonts w:ascii="Arial" w:hAnsi="Arial" w:cs="Arial"/>
+                <w:sz w:val="22"/>
+                <w:szCs w:val="22"/>
               </w:rPr>
             </w:pPr>
             <w:r>
               <w:rPr>
                 <w:rFonts w:ascii="Arial" w:hAnsi="Arial" w:cs="Arial"/>
-              </w:rPr>
-              <w:t>+++</w:t>
+                <w:sz w:val="22"/>
+                <w:szCs w:val="22"/>
+              </w:rPr>
+              <w:t>{prima_uf10}</w:t>
+            </w:r>
+          </w:p>
+        </w:tc>
+        <w:tc>
+          <w:tcPr>
+            <w:tcW w:w="432" w:type="pct"/>
+          </w:tcPr>
+          <w:p>
+            <w:pPr>
+              <w:rPr>
+                <w:rFonts w:ascii="Arial" w:hAnsi="Arial" w:cs="Arial"/>
+                <w:sz w:val="22"/>
+                <w:szCs w:val="22"/>
+              </w:rPr>
+            </w:pPr>
+            <w:r>
+              <w:rPr>
+                <w:rFonts w:ascii="Arial" w:hAnsi="Arial" w:cs="Arial"/>
+                <w:sz w:val="22"/>
+                <w:szCs w:val="22"/>
+              </w:rPr>
+              <w:t>{</w:t>
             </w:r>
             <w:proofErr w:type="spellStart"/>
-            <w:proofErr w:type="gramStart"/>
             <w:r>
               <w:rPr>
                 <w:rFonts w:ascii="Arial" w:hAnsi="Arial" w:cs="Arial"/>
-              </w:rPr>
-              <w:t>detalles.taller</w:t>
+                <w:sz w:val="22"/>
+                <w:szCs w:val="22"/>
+              </w:rPr>
+              <w:t>rc</w:t>
             </w:r>
             <w:proofErr w:type="spellEnd"/>
-            <w:proofErr w:type="gramEnd"/>
             <w:r>
               <w:rPr>
                 <w:rFonts w:ascii="Arial" w:hAnsi="Arial" w:cs="Arial"/>
-              </w:rPr>
-              <w:t>+++</w:t>
+                <w:sz w:val="22"/>
+                <w:szCs w:val="22"/>
+              </w:rPr>
+              <w:t>}</w:t>
+            </w:r>
+          </w:p>
+        </w:tc>
+        <w:tc>
+          <w:tcPr>
+            <w:tcW w:w="753" w:type="pct"/>
+          </w:tcPr>
+          <w:p>
+            <w:pPr>
+              <w:rPr>
+                <w:rFonts w:ascii="Arial" w:hAnsi="Arial" w:cs="Arial"/>
+                <w:sz w:val="22"/>
+                <w:szCs w:val="22"/>
+              </w:rPr>
+            </w:pPr>
+            <w:r>
+              <w:rPr>
+                <w:rFonts w:ascii="Arial" w:hAnsi="Arial" w:cs="Arial"/>
+                <w:sz w:val="22"/>
+                <w:szCs w:val="22"/>
+              </w:rPr>
+              <w:t>{taller}{/detalles}</w:t>
             </w:r>
           </w:p>
         </w:tc>
@@ -502,35 +575,37 @@
     </w:tbl>
     <w:p>
       <w:pPr>
-        <w:spacing w:before="200"/>
         <w:rPr>
           <w:rFonts w:ascii="Arial" w:hAnsi="Arial" w:cs="Arial"/>
+          <w:sz w:val="22"/>
+          <w:szCs w:val="22"/>
+        </w:rPr>
+      </w:pPr>
+    </w:p>
+    <w:p>
+      <w:pPr>
+        <w:rPr>
+          <w:rFonts w:ascii="Arial" w:hAnsi="Arial" w:cs="Arial"/>
+          <w:sz w:val="22"/>
+          <w:szCs w:val="22"/>
         </w:rPr>
       </w:pPr>
       <w:r>
         <w:rPr>
           <w:rFonts w:ascii="Arial" w:hAnsi="Arial" w:cs="Arial"/>
-          <w:sz w:val="1"/>
-          <w:szCs w:val="1"/>
-        </w:rPr>
-        <w:t>+++/detalles+++</w:t>
-      </w:r>
-    </w:p>
-    <w:p>
-      <w:pPr>
-        <w:spacing w:before="400"/>
-        <w:rPr>
-          <w:rFonts w:ascii="Arial" w:hAnsi="Arial" w:cs="Arial"/>
-        </w:rPr>
-      </w:pPr>
-      <w:r>
-        <w:rPr>
-          <w:rFonts w:ascii="Arial" w:hAnsi="Arial" w:cs="Arial"/>
+          <w:sz w:val="22"/>
+          <w:szCs w:val="22"/>
         </w:rPr>
         <w:t>Precios sujetos a evaluación final de la compañía aseguradora.</w:t>
       </w:r>
     </w:p>
     <w:sectPr>
+      <w:headerReference w:type="even" r:id="rId7"/>
+      <w:headerReference w:type="default" r:id="rId8"/>
+      <w:footerReference w:type="even" r:id="rId9"/>
+      <w:footerReference w:type="default" r:id="rId10"/>
+      <w:headerReference w:type="first" r:id="rId11"/>
+      <w:footerReference w:type="first" r:id="rId12"/>
       <w:pgSz w:w="11906" w:h="16838"/>
       <w:pgMar w:top="1440" w:right="1440" w:bottom="1440" w:left="1440" w:header="708" w:footer="708" w:gutter="0"/>
       <w:cols w:space="720"/>
@@ -540,13 +615,308 @@
 </w:document>
 </file>
 
+<file path=word/endnotes.xml><?xml version="1.0" encoding="utf-8"?>
+<w:endnotes xmlns:wpc="http://schemas.microsoft.com/office/word/2010/wordprocessingCanvas" xmlns:cx="http://schemas.microsoft.com/office/drawing/2014/chartex" xmlns:cx1="http://schemas.microsoft.com/office/drawing/2015/9/8/chartex" xmlns:cx2="http://schemas.microsoft.com/office/drawing/2015/10/21/chartex" xmlns:cx3="http://schemas.microsoft.com/office/drawing/2016/5/9/chartex" xmlns:cx4="http://schemas.microsoft.com/office/drawing/2016/5/10/chartex" xmlns:cx5="http://schemas.microsoft.com/office/drawing/2016/5/11/chartex" xmlns:cx6="http://schemas.microsoft.com/office/drawing/2016/5/12/chartex" xmlns:cx7="http://schemas.microsoft.com/office/drawing/2016/5/13/chartex" xmlns:cx8="http://schemas.microsoft.com/office/drawing/2016/5/14/chartex" xmlns:mc="http://schemas.openxmlformats.org/markup-compatibility/2006" xmlns:aink="http://schemas.microsoft.com/office/drawing/2016/ink" xmlns:am3d="http://schemas.microsoft.com/office/drawing/2017/model3d" xmlns:o="urn:schemas-microsoft-com:office:office" xmlns:oel="http://schemas.microsoft.com/office/2019/extlst" xmlns:r="http://schemas.openxmlformats.org/officeDocument/2006/relationships" xmlns:m="http://schemas.openxmlformats.org/officeDocument/2006/math" xmlns:v="urn:schemas-microsoft-com:vml" xmlns:wp14="http://schemas.microsoft.com/office/word/2010/wordprocessingDrawing" xmlns:wp="http://schemas.openxmlformats.org/drawingml/2006/wordprocessingDrawing" xmlns:w10="urn:schemas-microsoft-com:office:word" xmlns:w="http://schemas.openxmlformats.org/wordprocessingml/2006/main" xmlns:w14="http://schemas.microsoft.com/office/word/2010/wordml" xmlns:w15="http://schemas.microsoft.com/office/word/2012/wordml" xmlns:w16cex="http://schemas.microsoft.com/office/word/2018/wordml/cex" xmlns:w16cid="http://schemas.microsoft.com/office/word/2016/wordml/cid" xmlns:w16="http://schemas.microsoft.com/office/word/2018/wordml" xmlns:w16du="http://schemas.microsoft.com/office/word/2023/wordml/word16du" xmlns:w16sdtdh="http://schemas.microsoft.com/office/word/2020/wordml/sdtdatahash" xmlns:w16sdtfl="http://schemas.microsoft.com/office/word/2024/wordml/sdtformatlock" xmlns:w16se="http://schemas.microsoft.com/office/word/2015/wordml/symex" xmlns:wpg="http://schemas.microsoft.com/office/word/2010/wordprocessingGroup" xmlns:wpi="http://schemas.microsoft.com/office/word/2010/wordprocessingInk" xmlns:wne="http://schemas.microsoft.com/office/word/2006/wordml" xmlns:wps="http://schemas.microsoft.com/office/word/2010/wordprocessingShape" mc:Ignorable="w14 w15 w16se w16cid w16 w16cex w16sdtdh w16sdtfl w16du wp14">
+  <w:endnote w:type="separator" w:id="-1">
+    <w:p>
+      <w:r>
+        <w:separator/>
+      </w:r>
+    </w:p>
+  </w:endnote>
+  <w:endnote w:type="continuationSeparator" w:id="0">
+    <w:p>
+      <w:r>
+        <w:continuationSeparator/>
+      </w:r>
+    </w:p>
+  </w:endnote>
+</w:endnotes>
+</file>
+
+<file path=word/footer1.xml><?xml version="1.0" encoding="utf-8"?>
+<w:ftr xmlns:wpc="http://schemas.microsoft.com/office/word/2010/wordprocessingCanvas" xmlns:cx="http://schemas.microsoft.com/office/drawing/2014/chartex" xmlns:cx1="http://schemas.microsoft.com/office/drawing/2015/9/8/chartex" xmlns:cx2="http://schemas.microsoft.com/office/drawing/2015/10/21/chartex" xmlns:cx3="http://schemas.microsoft.com/office/drawing/2016/5/9/chartex" xmlns:cx4="http://schemas.microsoft.com/office/drawing/2016/5/10/chartex" xmlns:cx5="http://schemas.microsoft.com/office/drawing/2016/5/11/chartex" xmlns:cx6="http://schemas.microsoft.com/office/drawing/2016/5/12/chartex" xmlns:cx7="http://schemas.microsoft.com/office/drawing/2016/5/13/chartex" xmlns:cx8="http://schemas.microsoft.com/office/drawing/2016/5/14/chartex" xmlns:mc="http://schemas.openxmlformats.org/markup-compatibility/2006" xmlns:aink="http://schemas.microsoft.com/office/drawing/2016/ink" xmlns:am3d="http://schemas.microsoft.com/office/drawing/2017/model3d" xmlns:o="urn:schemas-microsoft-com:office:office" xmlns:oel="http://schemas.microsoft.com/office/2019/extlst" xmlns:r="http://schemas.openxmlformats.org/officeDocument/2006/relationships" xmlns:m="http://schemas.openxmlformats.org/officeDocument/2006/math" xmlns:v="urn:schemas-microsoft-com:vml" xmlns:wp14="http://schemas.microsoft.com/office/word/2010/wordprocessingDrawing" xmlns:wp="http://schemas.openxmlformats.org/drawingml/2006/wordprocessingDrawing" xmlns:w10="urn:schemas-microsoft-com:office:word" xmlns:w="http://schemas.openxmlformats.org/wordprocessingml/2006/main" xmlns:w14="http://schemas.microsoft.com/office/word/2010/wordml" xmlns:w15="http://schemas.microsoft.com/office/word/2012/wordml" xmlns:w16cex="http://schemas.microsoft.com/office/word/2018/wordml/cex" xmlns:w16cid="http://schemas.microsoft.com/office/word/2016/wordml/cid" xmlns:w16="http://schemas.microsoft.com/office/word/2018/wordml" xmlns:w16du="http://schemas.microsoft.com/office/word/2023/wordml/word16du" xmlns:w16sdtdh="http://schemas.microsoft.com/office/word/2020/wordml/sdtdatahash" xmlns:w16sdtfl="http://schemas.microsoft.com/office/word/2024/wordml/sdtformatlock" xmlns:w16se="http://schemas.microsoft.com/office/word/2015/wordml/symex" xmlns:wpg="http://schemas.microsoft.com/office/word/2010/wordprocessingGroup" xmlns:wpi="http://schemas.microsoft.com/office/word/2010/wordprocessingInk" xmlns:wne="http://schemas.microsoft.com/office/word/2006/wordml" xmlns:wps="http://schemas.microsoft.com/office/word/2010/wordprocessingShape" mc:Ignorable="w14 w15 w16se w16cid w16 w16cex w16sdtdh w16sdtfl w16du wp14">
+  <w:p>
+    <w:pPr>
+      <w:pStyle w:val="Piedepgina"/>
+    </w:pPr>
+  </w:p>
+</w:ftr>
+</file>
+
+<file path=word/footer2.xml><?xml version="1.0" encoding="utf-8"?>
+<w:ftr xmlns:wpc="http://schemas.microsoft.com/office/word/2010/wordprocessingCanvas" xmlns:cx="http://schemas.microsoft.com/office/drawing/2014/chartex" xmlns:cx1="http://schemas.microsoft.com/office/drawing/2015/9/8/chartex" xmlns:cx2="http://schemas.microsoft.com/office/drawing/2015/10/21/chartex" xmlns:cx3="http://schemas.microsoft.com/office/drawing/2016/5/9/chartex" xmlns:cx4="http://schemas.microsoft.com/office/drawing/2016/5/10/chartex" xmlns:cx5="http://schemas.microsoft.com/office/drawing/2016/5/11/chartex" xmlns:cx6="http://schemas.microsoft.com/office/drawing/2016/5/12/chartex" xmlns:cx7="http://schemas.microsoft.com/office/drawing/2016/5/13/chartex" xmlns:cx8="http://schemas.microsoft.com/office/drawing/2016/5/14/chartex" xmlns:mc="http://schemas.openxmlformats.org/markup-compatibility/2006" xmlns:aink="http://schemas.microsoft.com/office/drawing/2016/ink" xmlns:am3d="http://schemas.microsoft.com/office/drawing/2017/model3d" xmlns:o="urn:schemas-microsoft-com:office:office" xmlns:oel="http://schemas.microsoft.com/office/2019/extlst" xmlns:r="http://schemas.openxmlformats.org/officeDocument/2006/relationships" xmlns:m="http://schemas.openxmlformats.org/officeDocument/2006/math" xmlns:v="urn:schemas-microsoft-com:vml" xmlns:wp14="http://schemas.microsoft.com/office/word/2010/wordprocessingDrawing" xmlns:wp="http://schemas.openxmlformats.org/drawingml/2006/wordprocessingDrawing" xmlns:w10="urn:schemas-microsoft-com:office:word" xmlns:w="http://schemas.openxmlformats.org/wordprocessingml/2006/main" xmlns:w14="http://schemas.microsoft.com/office/word/2010/wordml" xmlns:w15="http://schemas.microsoft.com/office/word/2012/wordml" xmlns:w16cex="http://schemas.microsoft.com/office/word/2018/wordml/cex" xmlns:w16cid="http://schemas.microsoft.com/office/word/2016/wordml/cid" xmlns:w16="http://schemas.microsoft.com/office/word/2018/wordml" xmlns:w16du="http://schemas.microsoft.com/office/word/2023/wordml/word16du" xmlns:w16sdtdh="http://schemas.microsoft.com/office/word/2020/wordml/sdtdatahash" xmlns:w16sdtfl="http://schemas.microsoft.com/office/word/2024/wordml/sdtformatlock" xmlns:w16se="http://schemas.microsoft.com/office/word/2015/wordml/symex" xmlns:wpg="http://schemas.microsoft.com/office/word/2010/wordprocessingGroup" xmlns:wpi="http://schemas.microsoft.com/office/word/2010/wordprocessingInk" xmlns:wne="http://schemas.microsoft.com/office/word/2006/wordml" xmlns:wps="http://schemas.microsoft.com/office/word/2010/wordprocessingShape" mc:Ignorable="w14 w15 w16se w16cid w16 w16cex w16sdtdh w16sdtfl w16du wp14">
+  <w:p>
+    <w:pPr>
+      <w:pStyle w:val="Piedepgina"/>
+    </w:pPr>
+  </w:p>
+</w:ftr>
+</file>
+
+<file path=word/footer3.xml><?xml version="1.0" encoding="utf-8"?>
+<w:ftr xmlns:wpc="http://schemas.microsoft.com/office/word/2010/wordprocessingCanvas" xmlns:cx="http://schemas.microsoft.com/office/drawing/2014/chartex" xmlns:cx1="http://schemas.microsoft.com/office/drawing/2015/9/8/chartex" xmlns:cx2="http://schemas.microsoft.com/office/drawing/2015/10/21/chartex" xmlns:cx3="http://schemas.microsoft.com/office/drawing/2016/5/9/chartex" xmlns:cx4="http://schemas.microsoft.com/office/drawing/2016/5/10/chartex" xmlns:cx5="http://schemas.microsoft.com/office/drawing/2016/5/11/chartex" xmlns:cx6="http://schemas.microsoft.com/office/drawing/2016/5/12/chartex" xmlns:cx7="http://schemas.microsoft.com/office/drawing/2016/5/13/chartex" xmlns:cx8="http://schemas.microsoft.com/office/drawing/2016/5/14/chartex" xmlns:mc="http://schemas.openxmlformats.org/markup-compatibility/2006" xmlns:aink="http://schemas.microsoft.com/office/drawing/2016/ink" xmlns:am3d="http://schemas.microsoft.com/office/drawing/2017/model3d" xmlns:o="urn:schemas-microsoft-com:office:office" xmlns:oel="http://schemas.microsoft.com/office/2019/extlst" xmlns:r="http://schemas.openxmlformats.org/officeDocument/2006/relationships" xmlns:m="http://schemas.openxmlformats.org/officeDocument/2006/math" xmlns:v="urn:schemas-microsoft-com:vml" xmlns:wp14="http://schemas.microsoft.com/office/word/2010/wordprocessingDrawing" xmlns:wp="http://schemas.openxmlformats.org/drawingml/2006/wordprocessingDrawing" xmlns:w10="urn:schemas-microsoft-com:office:word" xmlns:w="http://schemas.openxmlformats.org/wordprocessingml/2006/main" xmlns:w14="http://schemas.microsoft.com/office/word/2010/wordml" xmlns:w15="http://schemas.microsoft.com/office/word/2012/wordml" xmlns:w16cex="http://schemas.microsoft.com/office/word/2018/wordml/cex" xmlns:w16cid="http://schemas.microsoft.com/office/word/2016/wordml/cid" xmlns:w16="http://schemas.microsoft.com/office/word/2018/wordml" xmlns:w16du="http://schemas.microsoft.com/office/word/2023/wordml/word16du" xmlns:w16sdtdh="http://schemas.microsoft.com/office/word/2020/wordml/sdtdatahash" xmlns:w16sdtfl="http://schemas.microsoft.com/office/word/2024/wordml/sdtformatlock" xmlns:w16se="http://schemas.microsoft.com/office/word/2015/wordml/symex" xmlns:wpg="http://schemas.microsoft.com/office/word/2010/wordprocessingGroup" xmlns:wpi="http://schemas.microsoft.com/office/word/2010/wordprocessingInk" xmlns:wne="http://schemas.microsoft.com/office/word/2006/wordml" xmlns:wps="http://schemas.microsoft.com/office/word/2010/wordprocessingShape" mc:Ignorable="w14 w15 w16se w16cid w16 w16cex w16sdtdh w16sdtfl w16du wp14">
+  <w:p>
+    <w:pPr>
+      <w:pStyle w:val="Piedepgina"/>
+    </w:pPr>
+  </w:p>
+</w:ftr>
+</file>
+
+<file path=word/footnotes.xml><?xml version="1.0" encoding="utf-8"?>
+<w:footnotes xmlns:wpc="http://schemas.microsoft.com/office/word/2010/wordprocessingCanvas" xmlns:cx="http://schemas.microsoft.com/office/drawing/2014/chartex" xmlns:cx1="http://schemas.microsoft.com/office/drawing/2015/9/8/chartex" xmlns:cx2="http://schemas.microsoft.com/office/drawing/2015/10/21/chartex" xmlns:cx3="http://schemas.microsoft.com/office/drawing/2016/5/9/chartex" xmlns:cx4="http://schemas.microsoft.com/office/drawing/2016/5/10/chartex" xmlns:cx5="http://schemas.microsoft.com/office/drawing/2016/5/11/chartex" xmlns:cx6="http://schemas.microsoft.com/office/drawing/2016/5/12/chartex" xmlns:cx7="http://schemas.microsoft.com/office/drawing/2016/5/13/chartex" xmlns:cx8="http://schemas.microsoft.com/office/drawing/2016/5/14/chartex" xmlns:mc="http://schemas.openxmlformats.org/markup-compatibility/2006" xmlns:aink="http://schemas.microsoft.com/office/drawing/2016/ink" xmlns:am3d="http://schemas.microsoft.com/office/drawing/2017/model3d" xmlns:o="urn:schemas-microsoft-com:office:office" xmlns:oel="http://schemas.microsoft.com/office/2019/extlst" xmlns:r="http://schemas.openxmlformats.org/officeDocument/2006/relationships" xmlns:m="http://schemas.openxmlformats.org/officeDocument/2006/math" xmlns:v="urn:schemas-microsoft-com:vml" xmlns:wp14="http://schemas.microsoft.com/office/word/2010/wordprocessingDrawing" xmlns:wp="http://schemas.openxmlformats.org/drawingml/2006/wordprocessingDrawing" xmlns:w10="urn:schemas-microsoft-com:office:word" xmlns:w="http://schemas.openxmlformats.org/wordprocessingml/2006/main" xmlns:w14="http://schemas.microsoft.com/office/word/2010/wordml" xmlns:w15="http://schemas.microsoft.com/office/word/2012/wordml" xmlns:w16cex="http://schemas.microsoft.com/office/word/2018/wordml/cex" xmlns:w16cid="http://schemas.microsoft.com/office/word/2016/wordml/cid" xmlns:w16="http://schemas.microsoft.com/office/word/2018/wordml" xmlns:w16du="http://schemas.microsoft.com/office/word/2023/wordml/word16du" xmlns:w16sdtdh="http://schemas.microsoft.com/office/word/2020/wordml/sdtdatahash" xmlns:w16sdtfl="http://schemas.microsoft.com/office/word/2024/wordml/sdtformatlock" xmlns:w16se="http://schemas.microsoft.com/office/word/2015/wordml/symex" xmlns:wpg="http://schemas.microsoft.com/office/word/2010/wordprocessingGroup" xmlns:wpi="http://schemas.microsoft.com/office/word/2010/wordprocessingInk" xmlns:wne="http://schemas.microsoft.com/office/word/2006/wordml" xmlns:wps="http://schemas.microsoft.com/office/word/2010/wordprocessingShape" mc:Ignorable="w14 w15 w16se w16cid w16 w16cex w16sdtdh w16sdtfl w16du wp14">
+  <w:footnote w:type="separator" w:id="-1">
+    <w:p>
+      <w:r>
+        <w:separator/>
+      </w:r>
+    </w:p>
+  </w:footnote>
+  <w:footnote w:type="continuationSeparator" w:id="0">
+    <w:p>
+      <w:r>
+        <w:continuationSeparator/>
+      </w:r>
+    </w:p>
+  </w:footnote>
+</w:footnotes>
+</file>
+
+<file path=word/header1.xml><?xml version="1.0" encoding="utf-8"?>
+<w:hdr xmlns:wpc="http://schemas.microsoft.com/office/word/2010/wordprocessingCanvas" xmlns:cx="http://schemas.microsoft.com/office/drawing/2014/chartex" xmlns:cx1="http://schemas.microsoft.com/office/drawing/2015/9/8/chartex" xmlns:cx2="http://schemas.microsoft.com/office/drawing/2015/10/21/chartex" xmlns:cx3="http://schemas.microsoft.com/office/drawing/2016/5/9/chartex" xmlns:cx4="http://schemas.microsoft.com/office/drawing/2016/5/10/chartex" xmlns:cx5="http://schemas.microsoft.com/office/drawing/2016/5/11/chartex" xmlns:cx6="http://schemas.microsoft.com/office/drawing/2016/5/12/chartex" xmlns:cx7="http://schemas.microsoft.com/office/drawing/2016/5/13/chartex" xmlns:cx8="http://schemas.microsoft.com/office/drawing/2016/5/14/chartex" xmlns:mc="http://schemas.openxmlformats.org/markup-compatibility/2006" xmlns:aink="http://schemas.microsoft.com/office/drawing/2016/ink" xmlns:am3d="http://schemas.microsoft.com/office/drawing/2017/model3d" xmlns:o="urn:schemas-microsoft-com:office:office" xmlns:oel="http://schemas.microsoft.com/office/2019/extlst" xmlns:r="http://schemas.openxmlformats.org/officeDocument/2006/relationships" xmlns:m="http://schemas.openxmlformats.org/officeDocument/2006/math" xmlns:v="urn:schemas-microsoft-com:vml" xmlns:wp14="http://schemas.microsoft.com/office/word/2010/wordprocessingDrawing" xmlns:wp="http://schemas.openxmlformats.org/drawingml/2006/wordprocessingDrawing" xmlns:w10="urn:schemas-microsoft-com:office:word" xmlns:w="http://schemas.openxmlformats.org/wordprocessingml/2006/main" xmlns:w14="http://schemas.microsoft.com/office/word/2010/wordml" xmlns:w15="http://schemas.microsoft.com/office/word/2012/wordml" xmlns:w16cex="http://schemas.microsoft.com/office/word/2018/wordml/cex" xmlns:w16cid="http://schemas.microsoft.com/office/word/2016/wordml/cid" xmlns:w16="http://schemas.microsoft.com/office/word/2018/wordml" xmlns:w16du="http://schemas.microsoft.com/office/word/2023/wordml/word16du" xmlns:w16sdtdh="http://schemas.microsoft.com/office/word/2020/wordml/sdtdatahash" xmlns:w16sdtfl="http://schemas.microsoft.com/office/word/2024/wordml/sdtformatlock" xmlns:w16se="http://schemas.microsoft.com/office/word/2015/wordml/symex" xmlns:wpg="http://schemas.microsoft.com/office/word/2010/wordprocessingGroup" xmlns:wpi="http://schemas.microsoft.com/office/word/2010/wordprocessingInk" xmlns:wne="http://schemas.microsoft.com/office/word/2006/wordml" xmlns:wps="http://schemas.microsoft.com/office/word/2010/wordprocessingShape" mc:Ignorable="w14 w15 w16se w16cid w16 w16cex w16sdtdh w16sdtfl w16du wp14">
+  <w:p>
+    <w:pPr>
+      <w:pStyle w:val="Encabezado"/>
+    </w:pPr>
+  </w:p>
+</w:hdr>
+</file>
+
+<file path=word/header2.xml><?xml version="1.0" encoding="utf-8"?>
+<w:hdr xmlns:wpc="http://schemas.microsoft.com/office/word/2010/wordprocessingCanvas" xmlns:cx="http://schemas.microsoft.com/office/drawing/2014/chartex" xmlns:cx1="http://schemas.microsoft.com/office/drawing/2015/9/8/chartex" xmlns:cx2="http://schemas.microsoft.com/office/drawing/2015/10/21/chartex" xmlns:cx3="http://schemas.microsoft.com/office/drawing/2016/5/9/chartex" xmlns:cx4="http://schemas.microsoft.com/office/drawing/2016/5/10/chartex" xmlns:cx5="http://schemas.microsoft.com/office/drawing/2016/5/11/chartex" xmlns:cx6="http://schemas.microsoft.com/office/drawing/2016/5/12/chartex" xmlns:cx7="http://schemas.microsoft.com/office/drawing/2016/5/13/chartex" xmlns:cx8="http://schemas.microsoft.com/office/drawing/2016/5/14/chartex" xmlns:mc="http://schemas.openxmlformats.org/markup-compatibility/2006" xmlns:aink="http://schemas.microsoft.com/office/drawing/2016/ink" xmlns:am3d="http://schemas.microsoft.com/office/drawing/2017/model3d" xmlns:o="urn:schemas-microsoft-com:office:office" xmlns:oel="http://schemas.microsoft.com/office/2019/extlst" xmlns:r="http://schemas.openxmlformats.org/officeDocument/2006/relationships" xmlns:m="http://schemas.openxmlformats.org/officeDocument/2006/math" xmlns:v="urn:schemas-microsoft-com:vml" xmlns:wp14="http://schemas.microsoft.com/office/word/2010/wordprocessingDrawing" xmlns:wp="http://schemas.openxmlformats.org/drawingml/2006/wordprocessingDrawing" xmlns:w10="urn:schemas-microsoft-com:office:word" xmlns:w="http://schemas.openxmlformats.org/wordprocessingml/2006/main" xmlns:w14="http://schemas.microsoft.com/office/word/2010/wordml" xmlns:w15="http://schemas.microsoft.com/office/word/2012/wordml" xmlns:w16cex="http://schemas.microsoft.com/office/word/2018/wordml/cex" xmlns:w16cid="http://schemas.microsoft.com/office/word/2016/wordml/cid" xmlns:w16="http://schemas.microsoft.com/office/word/2018/wordml" xmlns:w16du="http://schemas.microsoft.com/office/word/2023/wordml/word16du" xmlns:w16sdtdh="http://schemas.microsoft.com/office/word/2020/wordml/sdtdatahash" xmlns:w16sdtfl="http://schemas.microsoft.com/office/word/2024/wordml/sdtformatlock" xmlns:w16se="http://schemas.microsoft.com/office/word/2015/wordml/symex" xmlns:wpg="http://schemas.microsoft.com/office/word/2010/wordprocessingGroup" xmlns:wpi="http://schemas.microsoft.com/office/word/2010/wordprocessingInk" xmlns:wne="http://schemas.microsoft.com/office/word/2006/wordml" xmlns:wps="http://schemas.microsoft.com/office/word/2010/wordprocessingShape" mc:Ignorable="w14 w15 w16se w16cid w16 w16cex w16sdtdh w16sdtfl w16du wp14">
+  <w:p>
+    <w:pPr>
+      <w:pStyle w:val="Encabezado"/>
+      <w:tabs>
+        <w:tab w:val="left" w:pos="1365"/>
+        <w:tab w:val="right" w:pos="9026"/>
+      </w:tabs>
+    </w:pPr>
+    <w:r>
+      <w:tab/>
+    </w:r>
+    <w:r>
+      <w:tab/>
+    </w:r>
+    <w:r>
+      <w:tab/>
+    </w:r>
+  </w:p>
+  <w:tbl>
+    <w:tblPr>
+      <w:tblStyle w:val="Tablaconcuadrcula"/>
+      <w:tblW w:w="9942" w:type="dxa"/>
+      <w:tblBorders>
+        <w:top w:val="none" w:sz="0" w:space="0" w:color="auto"/>
+        <w:left w:val="none" w:sz="0" w:space="0" w:color="auto"/>
+        <w:bottom w:val="none" w:sz="0" w:space="0" w:color="auto"/>
+        <w:right w:val="none" w:sz="0" w:space="0" w:color="auto"/>
+        <w:insideH w:val="none" w:sz="0" w:space="0" w:color="auto"/>
+        <w:insideV w:val="none" w:sz="0" w:space="0" w:color="auto"/>
+      </w:tblBorders>
+      <w:tblLook w:val="04A0" w:firstRow="1" w:lastRow="0" w:firstColumn="1" w:lastColumn="0" w:noHBand="0" w:noVBand="1"/>
+    </w:tblPr>
+    <w:tblGrid>
+      <w:gridCol w:w="6045"/>
+      <w:gridCol w:w="336"/>
+      <w:gridCol w:w="3561"/>
+    </w:tblGrid>
+    <w:tr>
+      <w:trPr>
+        <w:trHeight w:val="1118"/>
+      </w:trPr>
+      <w:tc>
+        <w:tcPr>
+          <w:tcW w:w="6045" w:type="dxa"/>
+        </w:tcPr>
+        <w:p>
+          <w:pPr>
+            <w:pStyle w:val="Encabezado"/>
+            <w:tabs>
+              <w:tab w:val="left" w:pos="1365"/>
+              <w:tab w:val="right" w:pos="9026"/>
+            </w:tabs>
+            <w:rPr>
+              <w:rFonts w:ascii="Arial" w:hAnsi="Arial" w:cs="Arial"/>
+              <w:b/>
+              <w:color w:val="F6C5AC" w:themeColor="accent2" w:themeTint="66"/>
+              <w:sz w:val="36"/>
+              <w:szCs w:val="36"/>
+              <w14:textOutline w14:w="11112" w14:cap="flat" w14:cmpd="sng" w14:algn="ctr">
+                <w14:solidFill>
+                  <w14:schemeClr w14:val="accent2"/>
+                </w14:solidFill>
+                <w14:prstDash w14:val="solid"/>
+                <w14:round/>
+              </w14:textOutline>
+            </w:rPr>
+          </w:pPr>
+          <w:r>
+            <w:rPr>
+              <w:rFonts w:ascii="Arial" w:hAnsi="Arial" w:cs="Arial"/>
+              <w:b/>
+              <w:color w:val="F6C5AC" w:themeColor="accent2" w:themeTint="66"/>
+              <w:sz w:val="36"/>
+              <w:szCs w:val="36"/>
+              <w14:textOutline w14:w="11112" w14:cap="flat" w14:cmpd="sng" w14:algn="ctr">
+                <w14:solidFill>
+                  <w14:schemeClr w14:val="accent2"/>
+                </w14:solidFill>
+                <w14:prstDash w14:val="solid"/>
+                <w14:round/>
+              </w14:textOutline>
+            </w:rPr>
+            <w:t xml:space="preserve">Aseguradora la </w:t>
+          </w:r>
+        </w:p>
+        <w:p>
+          <w:pPr>
+            <w:pStyle w:val="Encabezado"/>
+            <w:tabs>
+              <w:tab w:val="left" w:pos="1365"/>
+              <w:tab w:val="right" w:pos="9026"/>
+            </w:tabs>
+            <w:rPr>
+              <w:sz w:val="36"/>
+              <w:szCs w:val="36"/>
+            </w:rPr>
+          </w:pPr>
+          <w:r>
+            <w:rPr>
+              <w:rFonts w:ascii="Arial" w:hAnsi="Arial" w:cs="Arial"/>
+              <w:b/>
+              <w:color w:val="F6C5AC" w:themeColor="accent2" w:themeTint="66"/>
+              <w:sz w:val="36"/>
+              <w:szCs w:val="36"/>
+              <w14:textOutline w14:w="11112" w14:cap="flat" w14:cmpd="sng" w14:algn="ctr">
+                <w14:solidFill>
+                  <w14:schemeClr w14:val="accent2"/>
+                </w14:solidFill>
+                <w14:prstDash w14:val="solid"/>
+                <w14:round/>
+              </w14:textOutline>
+            </w:rPr>
+            <w:t>Estrella Culona</w:t>
+          </w:r>
+        </w:p>
+      </w:tc>
+      <w:tc>
+        <w:tcPr>
+          <w:tcW w:w="336" w:type="dxa"/>
+        </w:tcPr>
+        <w:p>
+          <w:pPr>
+            <w:pStyle w:val="Encabezado"/>
+            <w:tabs>
+              <w:tab w:val="left" w:pos="1365"/>
+              <w:tab w:val="right" w:pos="9026"/>
+            </w:tabs>
+          </w:pPr>
+        </w:p>
+      </w:tc>
+      <w:tc>
+        <w:tcPr>
+          <w:tcW w:w="3561" w:type="dxa"/>
+        </w:tcPr>
+        <w:p>
+          <w:pPr>
+            <w:pStyle w:val="Encabezado"/>
+            <w:tabs>
+              <w:tab w:val="left" w:pos="1365"/>
+              <w:tab w:val="right" w:pos="9026"/>
+            </w:tabs>
+            <w:jc w:val="right"/>
+          </w:pPr>
+          <w:r>
+            <w:rPr>
+              <w:noProof/>
+            </w:rPr>
+            <w:drawing>
+              <wp:inline distT="0" distB="0" distL="0" distR="0" wp14:anchorId="4B7BA7C5" wp14:editId="61E00502">
+                <wp:extent cx="1055576" cy="702860"/>
+                <wp:effectExtent l="0" t="0" r="0" b="2540"/>
+                <wp:docPr id="1387698265" name="Imagen 1" descr="Estrella de mar en el suelo&#10;&#10;El contenido generado por IA puede ser incorrecto."/>
+                <wp:cNvGraphicFramePr>
+                  <a:graphicFrameLocks xmlns:a="http://schemas.openxmlformats.org/drawingml/2006/main" noChangeAspect="1"/>
+                </wp:cNvGraphicFramePr>
+                <a:graphic xmlns:a="http://schemas.openxmlformats.org/drawingml/2006/main">
+                  <a:graphicData uri="http://schemas.openxmlformats.org/drawingml/2006/picture">
+                    <pic:pic xmlns:pic="http://schemas.openxmlformats.org/drawingml/2006/picture">
+                      <pic:nvPicPr>
+                        <pic:cNvPr id="1387698265" name="Imagen 1" descr="Estrella de mar en el suelo&#10;&#10;El contenido generado por IA puede ser incorrecto."/>
+                        <pic:cNvPicPr/>
+                      </pic:nvPicPr>
+                      <pic:blipFill>
+                        <a:blip r:embed="rId1">
+                          <a:extLst>
+                            <a:ext uri="{28A0092B-C50C-407E-A947-70E740481C1C}">
+                              <a14:useLocalDpi xmlns:a14="http://schemas.microsoft.com/office/drawing/2010/main" val="0"/>
+                            </a:ext>
+                          </a:extLst>
+                        </a:blip>
+                        <a:stretch>
+                          <a:fillRect/>
+                        </a:stretch>
+                      </pic:blipFill>
+                      <pic:spPr>
+                        <a:xfrm>
+                          <a:off x="0" y="0"/>
+                          <a:ext cx="1065234" cy="709291"/>
+                        </a:xfrm>
+                        <a:prstGeom prst="rect">
+                          <a:avLst/>
+                        </a:prstGeom>
+                      </pic:spPr>
+                    </pic:pic>
+                  </a:graphicData>
+                </a:graphic>
+              </wp:inline>
+            </w:drawing>
+          </w:r>
+        </w:p>
+      </w:tc>
+    </w:tr>
+  </w:tbl>
+  <w:p>
+    <w:pPr>
+      <w:pStyle w:val="Encabezado"/>
+      <w:tabs>
+        <w:tab w:val="left" w:pos="1365"/>
+        <w:tab w:val="right" w:pos="9026"/>
+      </w:tabs>
+    </w:pPr>
+  </w:p>
+</w:hdr>
+</file>
+
+<file path=word/header3.xml><?xml version="1.0" encoding="utf-8"?>
+<w:hdr xmlns:wpc="http://schemas.microsoft.com/office/word/2010/wordprocessingCanvas" xmlns:cx="http://schemas.microsoft.com/office/drawing/2014/chartex" xmlns:cx1="http://schemas.microsoft.com/office/drawing/2015/9/8/chartex" xmlns:cx2="http://schemas.microsoft.com/office/drawing/2015/10/21/chartex" xmlns:cx3="http://schemas.microsoft.com/office/drawing/2016/5/9/chartex" xmlns:cx4="http://schemas.microsoft.com/office/drawing/2016/5/10/chartex" xmlns:cx5="http://schemas.microsoft.com/office/drawing/2016/5/11/chartex" xmlns:cx6="http://schemas.microsoft.com/office/drawing/2016/5/12/chartex" xmlns:cx7="http://schemas.microsoft.com/office/drawing/2016/5/13/chartex" xmlns:cx8="http://schemas.microsoft.com/office/drawing/2016/5/14/chartex" xmlns:mc="http://schemas.openxmlformats.org/markup-compatibility/2006" xmlns:aink="http://schemas.microsoft.com/office/drawing/2016/ink" xmlns:am3d="http://schemas.microsoft.com/office/drawing/2017/model3d" xmlns:o="urn:schemas-microsoft-com:office:office" xmlns:oel="http://schemas.microsoft.com/office/2019/extlst" xmlns:r="http://schemas.openxmlformats.org/officeDocument/2006/relationships" xmlns:m="http://schemas.openxmlformats.org/officeDocument/2006/math" xmlns:v="urn:schemas-microsoft-com:vml" xmlns:wp14="http://schemas.microsoft.com/office/word/2010/wordprocessingDrawing" xmlns:wp="http://schemas.openxmlformats.org/drawingml/2006/wordprocessingDrawing" xmlns:w10="urn:schemas-microsoft-com:office:word" xmlns:w="http://schemas.openxmlformats.org/wordprocessingml/2006/main" xmlns:w14="http://schemas.microsoft.com/office/word/2010/wordml" xmlns:w15="http://schemas.microsoft.com/office/word/2012/wordml" xmlns:w16cex="http://schemas.microsoft.com/office/word/2018/wordml/cex" xmlns:w16cid="http://schemas.microsoft.com/office/word/2016/wordml/cid" xmlns:w16="http://schemas.microsoft.com/office/word/2018/wordml" xmlns:w16du="http://schemas.microsoft.com/office/word/2023/wordml/word16du" xmlns:w16sdtdh="http://schemas.microsoft.com/office/word/2020/wordml/sdtdatahash" xmlns:w16sdtfl="http://schemas.microsoft.com/office/word/2024/wordml/sdtformatlock" xmlns:w16se="http://schemas.microsoft.com/office/word/2015/wordml/symex" xmlns:wpg="http://schemas.microsoft.com/office/word/2010/wordprocessingGroup" xmlns:wpi="http://schemas.microsoft.com/office/word/2010/wordprocessingInk" xmlns:wne="http://schemas.microsoft.com/office/word/2006/wordml" xmlns:wps="http://schemas.microsoft.com/office/word/2010/wordprocessingShape" mc:Ignorable="w14 w15 w16se w16cid w16 w16cex w16sdtdh w16sdtfl w16du wp14">
+  <w:p>
+    <w:pPr>
+      <w:pStyle w:val="Encabezado"/>
+    </w:pPr>
+  </w:p>
+</w:hdr>
+</file>
+
 <file path=word/numbering.xml><?xml version="1.0" encoding="utf-8"?>
 <w:numbering xmlns:wpc="http://schemas.microsoft.com/office/word/2010/wordprocessingCanvas" xmlns:cx="http://schemas.microsoft.com/office/drawing/2014/chartex" xmlns:cx1="http://schemas.microsoft.com/office/drawing/2015/9/8/chartex" xmlns:cx2="http://schemas.microsoft.com/office/drawing/2015/10/21/chartex" xmlns:cx3="http://schemas.microsoft.com/office/drawing/2016/5/9/chartex" xmlns:cx4="http://schemas.microsoft.com/office/drawing/2016/5/10/chartex" xmlns:cx5="http://schemas.microsoft.com/office/drawing/2016/5/11/chartex" xmlns:cx6="http://schemas.microsoft.com/office/drawing/2016/5/12/chartex" xmlns:cx7="http://schemas.microsoft.com/office/drawing/2016/5/13/chartex" xmlns:cx8="http://schemas.microsoft.com/office/drawing/2016/5/14/chartex" xmlns:mc="http://schemas.openxmlformats.org/markup-compatibility/2006" xmlns:aink="http://schemas.microsoft.com/office/drawing/2016/ink" xmlns:am3d="http://schemas.microsoft.com/office/drawing/2017/model3d" xmlns:o="urn:schemas-microsoft-com:office:office" xmlns:oel="http://schemas.microsoft.com/office/2019/extlst" xmlns:r="http://schemas.openxmlformats.org/officeDocument/2006/relationships" xmlns:m="http://schemas.openxmlformats.org/officeDocument/2006/math" xmlns:v="urn:schemas-microsoft-com:vml" xmlns:wp14="http://schemas.microsoft.com/office/word/2010/wordprocessingDrawing" xmlns:wp="http://schemas.openxmlformats.org/drawingml/2006/wordprocessingDrawing" xmlns:w10="urn:schemas-microsoft-com:office:word" xmlns:w="http://schemas.openxmlformats.org/wordprocessingml/2006/main" xmlns:w14="http://schemas.microsoft.com/office/word/2010/wordml" xmlns:w15="http://schemas.microsoft.com/office/word/2012/wordml" xmlns:w16cex="http://schemas.microsoft.com/office/word/2018/wordml/cex" xmlns:w16cid="http://schemas.microsoft.com/office/word/2016/wordml/cid" xmlns:w16="http://schemas.microsoft.com/office/word/2018/wordml" xmlns:w16du="http://schemas.microsoft.com/office/word/2023/wordml/word16du" xmlns:w16sdtdh="http://schemas.microsoft.com/office/word/2020/wordml/sdtdatahash" xmlns:w16sdtfl="http://schemas.microsoft.com/office/word/2024/wordml/sdtformatlock" xmlns:w16se="http://schemas.microsoft.com/office/word/2015/wordml/symex" xmlns:wpg="http://schemas.microsoft.com/office/word/2010/wordprocessingGroup" xmlns:wpi="http://schemas.microsoft.com/office/word/2010/wordprocessingInk" xmlns:wne="http://schemas.microsoft.com/office/word/2006/wordml" xmlns:wps="http://schemas.microsoft.com/office/word/2010/wordprocessingShape" mc:Ignorable="w14 w15 w16se w16cid w16 w16cex w16sdtdh w16sdtfl w16du wp14">
   <w:abstractNum w:abstractNumId="0" w15:restartNumberingAfterBreak="0">
-    <w:nsid w:val="6C414A07"/>
+    <w:nsid w:val="11BE6B1C"/>
     <w:multiLevelType w:val="hybridMultilevel"/>
-    <w:tmpl w:val="C590DA34"/>
-    <w:lvl w:ilvl="0" w:tplc="7F880DFA">
+    <w:tmpl w:val="D3FAC8C8"/>
+    <w:lvl w:ilvl="0" w:tplc="13DAF286">
       <w:start w:val="1"/>
       <w:numFmt w:val="bullet"/>
       <w:lvlText w:val="●"/>
@@ -555,7 +925,7 @@
         <w:ind w:left="720" w:hanging="360"/>
       </w:pPr>
     </w:lvl>
-    <w:lvl w:ilvl="1" w:tplc="9880E4CA">
+    <w:lvl w:ilvl="1" w:tplc="BB60DADA">
       <w:start w:val="1"/>
       <w:numFmt w:val="bullet"/>
       <w:lvlText w:val="○"/>
@@ -564,7 +934,7 @@
         <w:ind w:left="1440" w:hanging="360"/>
       </w:pPr>
     </w:lvl>
-    <w:lvl w:ilvl="2" w:tplc="C41AC5E4">
+    <w:lvl w:ilvl="2" w:tplc="80C0B8A0">
       <w:start w:val="1"/>
       <w:numFmt w:val="bullet"/>
       <w:lvlText w:val="■"/>
@@ -573,7 +943,7 @@
         <w:ind w:left="2160" w:hanging="360"/>
       </w:pPr>
     </w:lvl>
-    <w:lvl w:ilvl="3" w:tplc="5CD4CD38">
+    <w:lvl w:ilvl="3" w:tplc="88DE1890">
       <w:start w:val="1"/>
       <w:numFmt w:val="bullet"/>
       <w:lvlText w:val="●"/>
@@ -582,7 +952,7 @@
         <w:ind w:left="2880" w:hanging="360"/>
       </w:pPr>
     </w:lvl>
-    <w:lvl w:ilvl="4" w:tplc="91CCC0FA">
+    <w:lvl w:ilvl="4" w:tplc="988A52A6">
       <w:start w:val="1"/>
       <w:numFmt w:val="bullet"/>
       <w:lvlText w:val="○"/>
@@ -591,7 +961,7 @@
         <w:ind w:left="3600" w:hanging="360"/>
       </w:pPr>
     </w:lvl>
-    <w:lvl w:ilvl="5" w:tplc="CDAAADE0">
+    <w:lvl w:ilvl="5" w:tplc="3FEA6FAE">
       <w:start w:val="1"/>
       <w:numFmt w:val="bullet"/>
       <w:lvlText w:val="■"/>
@@ -600,7 +970,7 @@
         <w:ind w:left="4320" w:hanging="360"/>
       </w:pPr>
     </w:lvl>
-    <w:lvl w:ilvl="6" w:tplc="00088900">
+    <w:lvl w:ilvl="6" w:tplc="062E94FC">
       <w:start w:val="1"/>
       <w:numFmt w:val="bullet"/>
       <w:lvlText w:val="●"/>
@@ -609,7 +979,7 @@
         <w:ind w:left="5040" w:hanging="360"/>
       </w:pPr>
     </w:lvl>
-    <w:lvl w:ilvl="7" w:tplc="2A9E795A">
+    <w:lvl w:ilvl="7" w:tplc="2248788A">
       <w:start w:val="1"/>
       <w:numFmt w:val="bullet"/>
       <w:lvlText w:val="●"/>
@@ -618,7 +988,7 @@
         <w:ind w:left="5760" w:hanging="360"/>
       </w:pPr>
     </w:lvl>
-    <w:lvl w:ilvl="8" w:tplc="135E4362">
+    <w:lvl w:ilvl="8" w:tplc="AA52B470">
       <w:start w:val="1"/>
       <w:numFmt w:val="bullet"/>
       <w:lvlText w:val="●"/>
@@ -628,7 +998,7 @@
       </w:pPr>
     </w:lvl>
   </w:abstractNum>
-  <w:num w:numId="1" w16cid:durableId="1633174717">
+  <w:num w:numId="1" w16cid:durableId="945766911">
     <w:abstractNumId w:val="0"/>
     <w:lvlOverride w:ilvl="0">
       <w:startOverride w:val="1"/>
@@ -1046,6 +1416,7 @@
   <w:style w:type="paragraph" w:styleId="Ttulo2">
     <w:name w:val="heading 2"/>
     <w:uiPriority w:val="9"/>
+    <w:semiHidden/>
     <w:unhideWhenUsed/>
     <w:qFormat/>
     <w:pPr>
@@ -1196,6 +1567,64 @@
       <w:sz w:val="20"/>
       <w:szCs w:val="20"/>
     </w:rPr>
+  </w:style>
+  <w:style w:type="paragraph" w:styleId="Encabezado">
+    <w:name w:val="header"/>
+    <w:basedOn w:val="Normal"/>
+    <w:link w:val="EncabezadoCar"/>
+    <w:uiPriority w:val="99"/>
+    <w:unhideWhenUsed/>
+    <w:rsid w:val="006C0F32"/>
+    <w:pPr>
+      <w:tabs>
+        <w:tab w:val="center" w:pos="4252"/>
+        <w:tab w:val="right" w:pos="8504"/>
+      </w:tabs>
+    </w:pPr>
+  </w:style>
+  <w:style w:type="character" w:customStyle="1" w:styleId="EncabezadoCar">
+    <w:name w:val="Encabezado Car"/>
+    <w:basedOn w:val="Fuentedeprrafopredeter"/>
+    <w:link w:val="Encabezado"/>
+    <w:uiPriority w:val="99"/>
+    <w:rsid w:val="006C0F32"/>
+  </w:style>
+  <w:style w:type="paragraph" w:styleId="Piedepgina">
+    <w:name w:val="footer"/>
+    <w:basedOn w:val="Normal"/>
+    <w:link w:val="PiedepginaCar"/>
+    <w:uiPriority w:val="99"/>
+    <w:unhideWhenUsed/>
+    <w:rsid w:val="006C0F32"/>
+    <w:pPr>
+      <w:tabs>
+        <w:tab w:val="center" w:pos="4252"/>
+        <w:tab w:val="right" w:pos="8504"/>
+      </w:tabs>
+    </w:pPr>
+  </w:style>
+  <w:style w:type="character" w:customStyle="1" w:styleId="PiedepginaCar">
+    <w:name w:val="Pie de página Car"/>
+    <w:basedOn w:val="Fuentedeprrafopredeter"/>
+    <w:link w:val="Piedepgina"/>
+    <w:uiPriority w:val="99"/>
+    <w:rsid w:val="006C0F32"/>
+  </w:style>
+  <w:style w:type="table" w:styleId="Tablaconcuadrcula">
+    <w:name w:val="Table Grid"/>
+    <w:basedOn w:val="Tablanormal"/>
+    <w:uiPriority w:val="39"/>
+    <w:rsid w:val="006C0F32"/>
+    <w:tblPr>
+      <w:tblBorders>
+        <w:top w:val="single" w:sz="4" w:space="0" w:color="auto"/>
+        <w:left w:val="single" w:sz="4" w:space="0" w:color="auto"/>
+        <w:bottom w:val="single" w:sz="4" w:space="0" w:color="auto"/>
+        <w:right w:val="single" w:sz="4" w:space="0" w:color="auto"/>
+        <w:insideH w:val="single" w:sz="4" w:space="0" w:color="auto"/>
+        <w:insideV w:val="single" w:sz="4" w:space="0" w:color="auto"/>
+      </w:tblBorders>
+    </w:tblPr>
   </w:style>
 </w:styles>
 </file>

</xml_diff>